<commit_message>
Removing unneeded files. Added conme comments to VR
</commit_message>
<xml_diff>
--- a/CBU Admissions TJBots Technical Documentation.docx
+++ b/CBU Admissions TJBots Technical Documentation.docx
@@ -1854,6 +1854,47 @@
           <w:szCs w:val="24"/>
         </w:rPr>
       </w:pPr>
+      <w:r>
+        <w:rPr>
+          <w:noProof/>
+        </w:rPr>
+        <w:lastRenderedPageBreak/>
+        <w:drawing>
+          <wp:inline distT="0" distB="0" distL="0" distR="0" wp14:anchorId="2074ECAC" wp14:editId="7BF0880A">
+            <wp:extent cx="5943600" cy="1609090"/>
+            <wp:effectExtent l="0" t="0" r="0" b="0"/>
+            <wp:docPr id="3" name="Picture 3"/>
+            <wp:cNvGraphicFramePr>
+              <a:graphicFrameLocks xmlns:a="http://schemas.openxmlformats.org/drawingml/2006/main" noChangeAspect="1"/>
+            </wp:cNvGraphicFramePr>
+            <a:graphic xmlns:a="http://schemas.openxmlformats.org/drawingml/2006/main">
+              <a:graphicData uri="http://schemas.openxmlformats.org/drawingml/2006/picture">
+                <pic:pic xmlns:pic="http://schemas.openxmlformats.org/drawingml/2006/picture">
+                  <pic:nvPicPr>
+                    <pic:cNvPr id="1" name=""/>
+                    <pic:cNvPicPr/>
+                  </pic:nvPicPr>
+                  <pic:blipFill>
+                    <a:blip r:embed="rId10"/>
+                    <a:stretch>
+                      <a:fillRect/>
+                    </a:stretch>
+                  </pic:blipFill>
+                  <pic:spPr>
+                    <a:xfrm>
+                      <a:off x="0" y="0"/>
+                      <a:ext cx="5943600" cy="1609090"/>
+                    </a:xfrm>
+                    <a:prstGeom prst="rect">
+                      <a:avLst/>
+                    </a:prstGeom>
+                  </pic:spPr>
+                </pic:pic>
+              </a:graphicData>
+            </a:graphic>
+          </wp:inline>
+        </w:drawing>
+      </w:r>
     </w:p>
     <w:p>
       <w:pPr>
@@ -1866,6 +1907,206 @@
           <w:szCs w:val="24"/>
         </w:rPr>
       </w:pPr>
+    </w:p>
+    <w:p>
+      <w:pPr>
+        <w:pStyle w:val="ListParagraph"/>
+        <w:spacing w:line="360" w:lineRule="auto"/>
+        <w:jc w:val="center"/>
+        <w:rPr>
+          <w:b/>
+          <w:sz w:val="24"/>
+          <w:szCs w:val="24"/>
+        </w:rPr>
+      </w:pPr>
+      <w:r>
+        <w:rPr>
+          <w:noProof/>
+        </w:rPr>
+        <w:drawing>
+          <wp:inline distT="0" distB="0" distL="0" distR="0" wp14:anchorId="08FDD6FA" wp14:editId="3B3AC4BC">
+            <wp:extent cx="5943600" cy="3935095"/>
+            <wp:effectExtent l="0" t="0" r="0" b="8255"/>
+            <wp:docPr id="7" name="Picture 7"/>
+            <wp:cNvGraphicFramePr>
+              <a:graphicFrameLocks xmlns:a="http://schemas.openxmlformats.org/drawingml/2006/main" noChangeAspect="1"/>
+            </wp:cNvGraphicFramePr>
+            <a:graphic xmlns:a="http://schemas.openxmlformats.org/drawingml/2006/main">
+              <a:graphicData uri="http://schemas.openxmlformats.org/drawingml/2006/picture">
+                <pic:pic xmlns:pic="http://schemas.openxmlformats.org/drawingml/2006/picture">
+                  <pic:nvPicPr>
+                    <pic:cNvPr id="1" name=""/>
+                    <pic:cNvPicPr/>
+                  </pic:nvPicPr>
+                  <pic:blipFill>
+                    <a:blip r:embed="rId11"/>
+                    <a:stretch>
+                      <a:fillRect/>
+                    </a:stretch>
+                  </pic:blipFill>
+                  <pic:spPr>
+                    <a:xfrm>
+                      <a:off x="0" y="0"/>
+                      <a:ext cx="5943600" cy="3935095"/>
+                    </a:xfrm>
+                    <a:prstGeom prst="rect">
+                      <a:avLst/>
+                    </a:prstGeom>
+                  </pic:spPr>
+                </pic:pic>
+              </a:graphicData>
+            </a:graphic>
+          </wp:inline>
+        </w:drawing>
+      </w:r>
+    </w:p>
+    <w:p>
+      <w:pPr>
+        <w:pStyle w:val="ListParagraph"/>
+        <w:spacing w:line="360" w:lineRule="auto"/>
+        <w:jc w:val="center"/>
+        <w:rPr>
+          <w:noProof/>
+        </w:rPr>
+      </w:pPr>
+    </w:p>
+    <w:p>
+      <w:pPr>
+        <w:pStyle w:val="ListParagraph"/>
+        <w:spacing w:line="360" w:lineRule="auto"/>
+        <w:jc w:val="center"/>
+        <w:rPr>
+          <w:b/>
+          <w:sz w:val="24"/>
+          <w:szCs w:val="24"/>
+        </w:rPr>
+      </w:pPr>
+      <w:bookmarkStart w:id="0" w:name="_GoBack"/>
+      <w:bookmarkEnd w:id="0"/>
+      <w:r>
+        <w:rPr>
+          <w:noProof/>
+        </w:rPr>
+        <w:drawing>
+          <wp:inline distT="0" distB="0" distL="0" distR="0" wp14:anchorId="04DB1853" wp14:editId="2B781D27">
+            <wp:extent cx="4972050" cy="1781175"/>
+            <wp:effectExtent l="0" t="0" r="0" b="9525"/>
+            <wp:docPr id="8" name="Picture 8"/>
+            <wp:cNvGraphicFramePr>
+              <a:graphicFrameLocks xmlns:a="http://schemas.openxmlformats.org/drawingml/2006/main" noChangeAspect="1"/>
+            </wp:cNvGraphicFramePr>
+            <a:graphic xmlns:a="http://schemas.openxmlformats.org/drawingml/2006/main">
+              <a:graphicData uri="http://schemas.openxmlformats.org/drawingml/2006/picture">
+                <pic:pic xmlns:pic="http://schemas.openxmlformats.org/drawingml/2006/picture">
+                  <pic:nvPicPr>
+                    <pic:cNvPr id="1" name=""/>
+                    <pic:cNvPicPr/>
+                  </pic:nvPicPr>
+                  <pic:blipFill rotWithShape="1">
+                    <a:blip r:embed="rId12"/>
+                    <a:srcRect t="14452" b="12501"/>
+                    <a:stretch/>
+                  </pic:blipFill>
+                  <pic:spPr bwMode="auto">
+                    <a:xfrm>
+                      <a:off x="0" y="0"/>
+                      <a:ext cx="4972050" cy="1781175"/>
+                    </a:xfrm>
+                    <a:prstGeom prst="rect">
+                      <a:avLst/>
+                    </a:prstGeom>
+                    <a:ln>
+                      <a:noFill/>
+                    </a:ln>
+                    <a:extLst>
+                      <a:ext uri="{53640926-AAD7-44D8-BBD7-CCE9431645EC}">
+                        <a14:shadowObscured xmlns:a14="http://schemas.microsoft.com/office/drawing/2010/main"/>
+                      </a:ext>
+                    </a:extLst>
+                  </pic:spPr>
+                </pic:pic>
+              </a:graphicData>
+            </a:graphic>
+          </wp:inline>
+        </w:drawing>
+      </w:r>
+    </w:p>
+    <w:p>
+      <w:pPr>
+        <w:pStyle w:val="ListParagraph"/>
+        <w:spacing w:line="360" w:lineRule="auto"/>
+        <w:jc w:val="center"/>
+        <w:rPr>
+          <w:b/>
+          <w:sz w:val="24"/>
+          <w:szCs w:val="24"/>
+        </w:rPr>
+      </w:pPr>
+      <w:r>
+        <w:rPr>
+          <w:noProof/>
+        </w:rPr>
+        <w:lastRenderedPageBreak/>
+        <w:drawing>
+          <wp:inline distT="0" distB="0" distL="0" distR="0" wp14:anchorId="141835BA" wp14:editId="7FD1D6BD">
+            <wp:extent cx="3962400" cy="7096125"/>
+            <wp:effectExtent l="0" t="0" r="0" b="9525"/>
+            <wp:docPr id="9" name="Picture 9"/>
+            <wp:cNvGraphicFramePr>
+              <a:graphicFrameLocks xmlns:a="http://schemas.openxmlformats.org/drawingml/2006/main" noChangeAspect="1"/>
+            </wp:cNvGraphicFramePr>
+            <a:graphic xmlns:a="http://schemas.openxmlformats.org/drawingml/2006/main">
+              <a:graphicData uri="http://schemas.openxmlformats.org/drawingml/2006/picture">
+                <pic:pic xmlns:pic="http://schemas.openxmlformats.org/drawingml/2006/picture">
+                  <pic:nvPicPr>
+                    <pic:cNvPr id="1" name=""/>
+                    <pic:cNvPicPr/>
+                  </pic:nvPicPr>
+                  <pic:blipFill>
+                    <a:blip r:embed="rId13"/>
+                    <a:stretch>
+                      <a:fillRect/>
+                    </a:stretch>
+                  </pic:blipFill>
+                  <pic:spPr>
+                    <a:xfrm>
+                      <a:off x="0" y="0"/>
+                      <a:ext cx="3962400" cy="7096125"/>
+                    </a:xfrm>
+                    <a:prstGeom prst="rect">
+                      <a:avLst/>
+                    </a:prstGeom>
+                  </pic:spPr>
+                </pic:pic>
+              </a:graphicData>
+            </a:graphic>
+          </wp:inline>
+        </w:drawing>
+      </w:r>
+    </w:p>
+    <w:p>
+      <w:pPr>
+        <w:pStyle w:val="ListParagraph"/>
+        <w:spacing w:line="360" w:lineRule="auto"/>
+        <w:jc w:val="center"/>
+        <w:rPr>
+          <w:b/>
+          <w:sz w:val="24"/>
+          <w:szCs w:val="24"/>
+        </w:rPr>
+      </w:pPr>
+    </w:p>
+    <w:p>
+      <w:pPr>
+        <w:pStyle w:val="ListParagraph"/>
+        <w:spacing w:line="360" w:lineRule="auto"/>
+        <w:jc w:val="center"/>
+        <w:rPr>
+          <w:b/>
+          <w:sz w:val="24"/>
+          <w:szCs w:val="24"/>
+        </w:rPr>
+      </w:pPr>
       <w:r>
         <w:rPr>
           <w:b/>
@@ -1888,6 +2129,7 @@
           <w:sz w:val="24"/>
           <w:szCs w:val="24"/>
         </w:rPr>
+        <w:lastRenderedPageBreak/>
         <w:tab/>
         <w:t xml:space="preserve">The python code for the TJBots </w:t>
       </w:r>
@@ -1920,15 +2162,7 @@
           <w:sz w:val="24"/>
           <w:szCs w:val="24"/>
         </w:rPr>
-        <w:t xml:space="preserve"> has been included to help ease the install process. </w:t>
-      </w:r>
-      <w:r>
-        <w:rPr>
-          <w:sz w:val="24"/>
-          <w:szCs w:val="24"/>
-        </w:rPr>
-        <w:lastRenderedPageBreak/>
-        <w:t xml:space="preserve">This script should be run with the command </w:t>
+        <w:t xml:space="preserve"> has been included to help ease the install process. This script should be run with the command </w:t>
       </w:r>
       <w:r>
         <w:rPr>
@@ -6589,6 +6823,7 @@
           <w:sz w:val="24"/>
           <w:szCs w:val="24"/>
         </w:rPr>
+        <w:lastRenderedPageBreak/>
         <w:tab/>
       </w:r>
       <w:r>
@@ -6628,476 +6863,469 @@
           <w:sz w:val="24"/>
           <w:szCs w:val="24"/>
         </w:rPr>
-        <w:t xml:space="preserve">” is mentioned, and not specified </w:t>
-      </w:r>
+        <w:t xml:space="preserve">” is mentioned, and not specified to use a </w:t>
+      </w:r>
+      <w:proofErr w:type="gramStart"/>
+      <w:r>
+        <w:rPr>
+          <w:sz w:val="24"/>
+          <w:szCs w:val="24"/>
+        </w:rPr>
+        <w:t>monitor,  this</w:t>
+      </w:r>
+      <w:proofErr w:type="gramEnd"/>
+      <w:r>
+        <w:rPr>
+          <w:sz w:val="24"/>
+          <w:szCs w:val="24"/>
+        </w:rPr>
+        <w:t xml:space="preserve"> can be done either from using SSH to connect to the Pi, or by connecting a Monitor, Mouse and Keyboard, to the Pi and opening a terminal session. </w:t>
+      </w:r>
+    </w:p>
+    <w:p>
+      <w:pPr>
+        <w:pStyle w:val="ListParagraph"/>
+        <w:spacing w:line="360" w:lineRule="auto"/>
+        <w:rPr>
+          <w:sz w:val="24"/>
+          <w:szCs w:val="24"/>
+        </w:rPr>
+      </w:pPr>
+    </w:p>
+    <w:p>
+      <w:pPr>
+        <w:pStyle w:val="ListParagraph"/>
+        <w:spacing w:line="360" w:lineRule="auto"/>
+        <w:jc w:val="center"/>
+        <w:rPr>
+          <w:b/>
+          <w:sz w:val="24"/>
+          <w:szCs w:val="24"/>
+        </w:rPr>
+      </w:pPr>
+      <w:r>
+        <w:rPr>
+          <w:b/>
+          <w:sz w:val="24"/>
+          <w:szCs w:val="24"/>
+        </w:rPr>
+        <w:t>File Structure and Important Paths</w:t>
+      </w:r>
+    </w:p>
+    <w:p>
+      <w:pPr>
+        <w:pStyle w:val="ListParagraph"/>
+        <w:spacing w:line="360" w:lineRule="auto"/>
+        <w:rPr>
+          <w:sz w:val="24"/>
+          <w:szCs w:val="24"/>
+        </w:rPr>
+      </w:pPr>
+      <w:r>
+        <w:rPr>
+          <w:sz w:val="24"/>
+          <w:szCs w:val="24"/>
+        </w:rPr>
+        <w:t xml:space="preserve">The location of most of the programs can be found </w:t>
+      </w:r>
+      <w:proofErr w:type="spellStart"/>
+      <w:r>
+        <w:rPr>
+          <w:sz w:val="24"/>
+          <w:szCs w:val="24"/>
+        </w:rPr>
+        <w:t>int</w:t>
+      </w:r>
+      <w:proofErr w:type="spellEnd"/>
+      <w:r>
+        <w:rPr>
+          <w:sz w:val="24"/>
+          <w:szCs w:val="24"/>
+        </w:rPr>
+        <w:t xml:space="preserve"> </w:t>
+      </w:r>
+    </w:p>
+    <w:p>
+      <w:pPr>
+        <w:pStyle w:val="ListParagraph"/>
+        <w:spacing w:line="360" w:lineRule="auto"/>
+        <w:rPr>
+          <w:sz w:val="24"/>
+          <w:szCs w:val="24"/>
+        </w:rPr>
+      </w:pPr>
+      <w:r>
+        <w:rPr>
+          <w:sz w:val="24"/>
+          <w:szCs w:val="24"/>
+        </w:rPr>
+        <w:t>/home/pi/</w:t>
+      </w:r>
+      <w:proofErr w:type="spellStart"/>
+      <w:r>
+        <w:rPr>
+          <w:sz w:val="24"/>
+          <w:szCs w:val="24"/>
+        </w:rPr>
+        <w:t>SeniorProjectTjBot</w:t>
+      </w:r>
+      <w:proofErr w:type="spellEnd"/>
+      <w:r>
+        <w:rPr>
+          <w:sz w:val="24"/>
+          <w:szCs w:val="24"/>
+        </w:rPr>
+        <w:t>/</w:t>
+      </w:r>
+      <w:proofErr w:type="spellStart"/>
+      <w:r>
+        <w:rPr>
+          <w:sz w:val="24"/>
+          <w:szCs w:val="24"/>
+        </w:rPr>
+        <w:t>tj</w:t>
+      </w:r>
+      <w:proofErr w:type="spellEnd"/>
+      <w:r>
+        <w:rPr>
+          <w:sz w:val="24"/>
+          <w:szCs w:val="24"/>
+        </w:rPr>
+        <w:t>-python-master/</w:t>
+      </w:r>
+    </w:p>
+    <w:p>
+      <w:pPr>
+        <w:pStyle w:val="ListParagraph"/>
+        <w:spacing w:line="360" w:lineRule="auto"/>
+        <w:rPr>
+          <w:sz w:val="24"/>
+          <w:szCs w:val="24"/>
+        </w:rPr>
+      </w:pPr>
+      <w:r>
+        <w:rPr>
+          <w:sz w:val="24"/>
+          <w:szCs w:val="24"/>
+        </w:rPr>
+        <w:t xml:space="preserve">The bot buton.py is found in </w:t>
+      </w:r>
+    </w:p>
+    <w:p>
+      <w:pPr>
+        <w:pStyle w:val="ListParagraph"/>
+        <w:spacing w:line="360" w:lineRule="auto"/>
+        <w:rPr>
+          <w:sz w:val="24"/>
+          <w:szCs w:val="24"/>
+        </w:rPr>
+      </w:pPr>
+      <w:r>
+        <w:rPr>
+          <w:sz w:val="24"/>
+          <w:szCs w:val="24"/>
+        </w:rPr>
+        <w:t>/home/pi/</w:t>
+      </w:r>
+      <w:proofErr w:type="spellStart"/>
+      <w:r>
+        <w:rPr>
+          <w:sz w:val="24"/>
+          <w:szCs w:val="24"/>
+        </w:rPr>
+        <w:t>SeniorProjectTJBot</w:t>
+      </w:r>
+      <w:proofErr w:type="spellEnd"/>
+      <w:r>
+        <w:rPr>
+          <w:sz w:val="24"/>
+          <w:szCs w:val="24"/>
+        </w:rPr>
+        <w:t>/</w:t>
+      </w:r>
+    </w:p>
+    <w:p>
+      <w:pPr>
+        <w:pStyle w:val="ListParagraph"/>
+        <w:spacing w:line="360" w:lineRule="auto"/>
+        <w:jc w:val="center"/>
+        <w:rPr>
+          <w:b/>
+          <w:sz w:val="24"/>
+          <w:szCs w:val="24"/>
+        </w:rPr>
+      </w:pPr>
+      <w:r>
+        <w:rPr>
+          <w:b/>
+          <w:sz w:val="24"/>
+          <w:szCs w:val="24"/>
+        </w:rPr>
+        <w:t>Phone Tethering</w:t>
+      </w:r>
+    </w:p>
+    <w:p>
+      <w:pPr>
+        <w:pStyle w:val="ListParagraph"/>
+        <w:spacing w:line="360" w:lineRule="auto"/>
+        <w:ind w:firstLine="720"/>
+        <w:rPr>
+          <w:sz w:val="24"/>
+          <w:szCs w:val="24"/>
+        </w:rPr>
+      </w:pPr>
+      <w:proofErr w:type="gramStart"/>
+      <w:r>
+        <w:rPr>
+          <w:sz w:val="24"/>
+          <w:szCs w:val="24"/>
+        </w:rPr>
+        <w:t>In the event that</w:t>
+      </w:r>
+      <w:proofErr w:type="gramEnd"/>
+      <w:r>
+        <w:rPr>
+          <w:sz w:val="24"/>
+          <w:szCs w:val="24"/>
+        </w:rPr>
+        <w:t xml:space="preserve"> you are taking the TJBot off campus. To </w:t>
+      </w:r>
+      <w:proofErr w:type="gramStart"/>
+      <w:r>
+        <w:rPr>
+          <w:sz w:val="24"/>
+          <w:szCs w:val="24"/>
+        </w:rPr>
+        <w:t>perhaps demonstrate</w:t>
+      </w:r>
+      <w:proofErr w:type="gramEnd"/>
+      <w:r>
+        <w:rPr>
+          <w:sz w:val="24"/>
+          <w:szCs w:val="24"/>
+        </w:rPr>
+        <w:t xml:space="preserve"> it at another school and you are unable to get internet access there it is possible to tether your phones data connection with the TJBot. However, your phone must support tethering. </w:t>
+      </w:r>
+    </w:p>
+    <w:p>
+      <w:pPr>
+        <w:pStyle w:val="ListParagraph"/>
+        <w:spacing w:line="360" w:lineRule="auto"/>
+        <w:rPr>
+          <w:sz w:val="24"/>
+          <w:szCs w:val="24"/>
+        </w:rPr>
+      </w:pPr>
+      <w:r>
+        <w:rPr>
+          <w:sz w:val="24"/>
+          <w:szCs w:val="24"/>
+        </w:rPr>
+        <w:t xml:space="preserve">First connect your phone to one of the TJBots USB ports and tell your phone to allow tethering. This </w:t>
+      </w:r>
+      <w:proofErr w:type="gramStart"/>
+      <w:r>
+        <w:rPr>
+          <w:sz w:val="24"/>
+          <w:szCs w:val="24"/>
+        </w:rPr>
+        <w:t>option</w:t>
+      </w:r>
+      <w:proofErr w:type="gramEnd"/>
+      <w:r>
+        <w:rPr>
+          <w:sz w:val="24"/>
+          <w:szCs w:val="24"/>
+        </w:rPr>
+        <w:t xml:space="preserve"> will be located in your phone settings. </w:t>
+      </w:r>
+    </w:p>
+    <w:p>
+      <w:pPr>
+        <w:pStyle w:val="ListParagraph"/>
+        <w:spacing w:line="360" w:lineRule="auto"/>
+        <w:rPr>
+          <w:sz w:val="24"/>
+          <w:szCs w:val="24"/>
+        </w:rPr>
+      </w:pPr>
+      <w:r>
+        <w:rPr>
+          <w:sz w:val="24"/>
+          <w:szCs w:val="24"/>
+        </w:rPr>
+        <w:t xml:space="preserve">Next power up the TJBot. Your phone may </w:t>
+      </w:r>
+      <w:proofErr w:type="gramStart"/>
+      <w:r>
+        <w:rPr>
+          <w:sz w:val="24"/>
+          <w:szCs w:val="24"/>
+        </w:rPr>
+        <w:t>indicate</w:t>
+      </w:r>
+      <w:proofErr w:type="gramEnd"/>
+      <w:r>
+        <w:rPr>
+          <w:sz w:val="24"/>
+          <w:szCs w:val="24"/>
+        </w:rPr>
+        <w:t xml:space="preserve"> that it is now sharing its data with another device or something of the sort. </w:t>
+      </w:r>
+    </w:p>
+    <w:p>
+      <w:pPr>
+        <w:pStyle w:val="ListParagraph"/>
+        <w:spacing w:line="360" w:lineRule="auto"/>
+        <w:rPr>
+          <w:sz w:val="24"/>
+          <w:szCs w:val="24"/>
+        </w:rPr>
+      </w:pPr>
+      <w:r>
+        <w:rPr>
+          <w:sz w:val="24"/>
+          <w:szCs w:val="24"/>
+        </w:rPr>
+        <w:t xml:space="preserve">Now the TJBot should be able to access the Internet through your phone and function properly. It is recommended that you </w:t>
+      </w:r>
+      <w:proofErr w:type="gramStart"/>
+      <w:r>
+        <w:rPr>
+          <w:sz w:val="24"/>
+          <w:szCs w:val="24"/>
+        </w:rPr>
+        <w:t>attempt</w:t>
+      </w:r>
+      <w:proofErr w:type="gramEnd"/>
+      <w:r>
+        <w:rPr>
+          <w:sz w:val="24"/>
+          <w:szCs w:val="24"/>
+        </w:rPr>
+        <w:t xml:space="preserve"> this prior to a demonstration to ensure it will work. </w:t>
+      </w:r>
+    </w:p>
+    <w:p>
+      <w:pPr>
+        <w:pStyle w:val="ListParagraph"/>
+        <w:spacing w:line="360" w:lineRule="auto"/>
+        <w:rPr>
+          <w:sz w:val="24"/>
+          <w:szCs w:val="24"/>
+        </w:rPr>
+      </w:pPr>
+      <w:r>
+        <w:rPr>
+          <w:sz w:val="24"/>
+          <w:szCs w:val="24"/>
+        </w:rPr>
+        <w:t xml:space="preserve">In some </w:t>
+      </w:r>
+      <w:proofErr w:type="gramStart"/>
+      <w:r>
+        <w:rPr>
+          <w:sz w:val="24"/>
+          <w:szCs w:val="24"/>
+        </w:rPr>
+        <w:t>cases</w:t>
+      </w:r>
+      <w:proofErr w:type="gramEnd"/>
+      <w:r>
+        <w:rPr>
+          <w:sz w:val="24"/>
+          <w:szCs w:val="24"/>
+        </w:rPr>
+        <w:t xml:space="preserve"> you may have to have the TJBot powered before tethering is started. Just power up the TJBot then enable tethering from your phone options. </w:t>
+      </w:r>
+    </w:p>
+    <w:p>
+      <w:pPr>
+        <w:pStyle w:val="ListParagraph"/>
+        <w:spacing w:line="360" w:lineRule="auto"/>
+        <w:rPr>
+          <w:sz w:val="24"/>
+          <w:szCs w:val="24"/>
+        </w:rPr>
+      </w:pPr>
+    </w:p>
+    <w:p>
+      <w:pPr>
+        <w:pStyle w:val="ListParagraph"/>
+        <w:spacing w:line="360" w:lineRule="auto"/>
+        <w:jc w:val="center"/>
+        <w:rPr>
+          <w:b/>
+          <w:sz w:val="24"/>
+          <w:szCs w:val="24"/>
+        </w:rPr>
+      </w:pPr>
+      <w:r>
+        <w:rPr>
+          <w:b/>
+          <w:sz w:val="24"/>
+          <w:szCs w:val="24"/>
+        </w:rPr>
+        <w:t>Checking</w:t>
+      </w:r>
+      <w:r>
+        <w:rPr>
+          <w:b/>
+          <w:sz w:val="24"/>
+          <w:szCs w:val="24"/>
+        </w:rPr>
+        <w:t xml:space="preserve"> and Adding</w:t>
+      </w:r>
+      <w:r>
+        <w:rPr>
+          <w:b/>
+          <w:sz w:val="24"/>
+          <w:szCs w:val="24"/>
+        </w:rPr>
+        <w:t xml:space="preserve"> Connected Networks</w:t>
+      </w:r>
+    </w:p>
+    <w:p>
+      <w:pPr>
+        <w:pStyle w:val="ListParagraph"/>
+        <w:spacing w:line="360" w:lineRule="auto"/>
+        <w:ind w:firstLine="720"/>
+        <w:rPr>
+          <w:sz w:val="24"/>
+          <w:szCs w:val="24"/>
+        </w:rPr>
+      </w:pPr>
+      <w:r>
+        <w:rPr>
+          <w:sz w:val="24"/>
+          <w:szCs w:val="24"/>
+        </w:rPr>
+        <w:t xml:space="preserve">To check and see if the TJBot is setup to connect to a network you </w:t>
+      </w:r>
+      <w:r>
+        <w:rPr>
+          <w:sz w:val="24"/>
+          <w:szCs w:val="24"/>
+        </w:rPr>
+        <w:t xml:space="preserve">must connect to the Pi. </w:t>
+      </w:r>
+    </w:p>
+    <w:p>
+      <w:pPr>
+        <w:pStyle w:val="ListParagraph"/>
+        <w:spacing w:line="360" w:lineRule="auto"/>
+        <w:ind w:firstLine="720"/>
+        <w:rPr>
+          <w:sz w:val="24"/>
+          <w:szCs w:val="24"/>
+        </w:rPr>
+      </w:pPr>
       <w:r>
         <w:rPr>
           <w:sz w:val="24"/>
           <w:szCs w:val="24"/>
         </w:rPr>
         <w:lastRenderedPageBreak/>
-        <w:t xml:space="preserve">to use a </w:t>
-      </w:r>
-      <w:proofErr w:type="gramStart"/>
-      <w:r>
-        <w:rPr>
-          <w:sz w:val="24"/>
-          <w:szCs w:val="24"/>
-        </w:rPr>
-        <w:t>monitor,  this</w:t>
-      </w:r>
-      <w:proofErr w:type="gramEnd"/>
-      <w:r>
-        <w:rPr>
-          <w:sz w:val="24"/>
-          <w:szCs w:val="24"/>
-        </w:rPr>
-        <w:t xml:space="preserve"> can be done either from using SSH to connect to the Pi, or by connecting a Monitor, Mouse and Keyboard, to the Pi and opening a terminal session. </w:t>
-      </w:r>
-    </w:p>
-    <w:p>
-      <w:pPr>
-        <w:pStyle w:val="ListParagraph"/>
-        <w:spacing w:line="360" w:lineRule="auto"/>
-        <w:rPr>
-          <w:sz w:val="24"/>
-          <w:szCs w:val="24"/>
-        </w:rPr>
-      </w:pPr>
-    </w:p>
-    <w:p>
-      <w:pPr>
-        <w:pStyle w:val="ListParagraph"/>
-        <w:spacing w:line="360" w:lineRule="auto"/>
-        <w:jc w:val="center"/>
-        <w:rPr>
-          <w:b/>
-          <w:sz w:val="24"/>
-          <w:szCs w:val="24"/>
-        </w:rPr>
-      </w:pPr>
-      <w:r>
-        <w:rPr>
-          <w:b/>
-          <w:sz w:val="24"/>
-          <w:szCs w:val="24"/>
-        </w:rPr>
-        <w:t>File Structure and Important Paths</w:t>
-      </w:r>
-    </w:p>
-    <w:p>
-      <w:pPr>
-        <w:pStyle w:val="ListParagraph"/>
-        <w:spacing w:line="360" w:lineRule="auto"/>
-        <w:rPr>
-          <w:sz w:val="24"/>
-          <w:szCs w:val="24"/>
-        </w:rPr>
-      </w:pPr>
-      <w:r>
-        <w:rPr>
-          <w:sz w:val="24"/>
-          <w:szCs w:val="24"/>
-        </w:rPr>
-        <w:t xml:space="preserve">The location of most of the programs can be found </w:t>
-      </w:r>
-      <w:proofErr w:type="spellStart"/>
-      <w:r>
-        <w:rPr>
-          <w:sz w:val="24"/>
-          <w:szCs w:val="24"/>
-        </w:rPr>
-        <w:t>int</w:t>
-      </w:r>
-      <w:proofErr w:type="spellEnd"/>
-      <w:r>
-        <w:rPr>
-          <w:sz w:val="24"/>
-          <w:szCs w:val="24"/>
-        </w:rPr>
-        <w:t xml:space="preserve"> </w:t>
-      </w:r>
-    </w:p>
-    <w:p>
-      <w:pPr>
-        <w:pStyle w:val="ListParagraph"/>
-        <w:spacing w:line="360" w:lineRule="auto"/>
-        <w:rPr>
-          <w:sz w:val="24"/>
-          <w:szCs w:val="24"/>
-        </w:rPr>
-      </w:pPr>
-      <w:r>
-        <w:rPr>
-          <w:sz w:val="24"/>
-          <w:szCs w:val="24"/>
-        </w:rPr>
-        <w:t>/home/pi/</w:t>
-      </w:r>
-      <w:proofErr w:type="spellStart"/>
-      <w:r>
-        <w:rPr>
-          <w:sz w:val="24"/>
-          <w:szCs w:val="24"/>
-        </w:rPr>
-        <w:t>SeniorProjectTjBot</w:t>
-      </w:r>
-      <w:proofErr w:type="spellEnd"/>
-      <w:r>
-        <w:rPr>
-          <w:sz w:val="24"/>
-          <w:szCs w:val="24"/>
-        </w:rPr>
-        <w:t>/</w:t>
-      </w:r>
-      <w:proofErr w:type="spellStart"/>
-      <w:r>
-        <w:rPr>
-          <w:sz w:val="24"/>
-          <w:szCs w:val="24"/>
-        </w:rPr>
-        <w:t>tj</w:t>
-      </w:r>
-      <w:proofErr w:type="spellEnd"/>
-      <w:r>
-        <w:rPr>
-          <w:sz w:val="24"/>
-          <w:szCs w:val="24"/>
-        </w:rPr>
-        <w:t>-python-master/</w:t>
-      </w:r>
-    </w:p>
-    <w:p>
-      <w:pPr>
-        <w:pStyle w:val="ListParagraph"/>
-        <w:spacing w:line="360" w:lineRule="auto"/>
-        <w:rPr>
-          <w:sz w:val="24"/>
-          <w:szCs w:val="24"/>
-        </w:rPr>
-      </w:pPr>
-      <w:r>
-        <w:rPr>
-          <w:sz w:val="24"/>
-          <w:szCs w:val="24"/>
-        </w:rPr>
-        <w:t xml:space="preserve">The bot buton.py is found in </w:t>
-      </w:r>
-    </w:p>
-    <w:p>
-      <w:pPr>
-        <w:pStyle w:val="ListParagraph"/>
-        <w:spacing w:line="360" w:lineRule="auto"/>
-        <w:rPr>
-          <w:sz w:val="24"/>
-          <w:szCs w:val="24"/>
-        </w:rPr>
-      </w:pPr>
-      <w:r>
-        <w:rPr>
-          <w:sz w:val="24"/>
-          <w:szCs w:val="24"/>
-        </w:rPr>
-        <w:t>/home/pi/</w:t>
-      </w:r>
-      <w:proofErr w:type="spellStart"/>
-      <w:r>
-        <w:rPr>
-          <w:sz w:val="24"/>
-          <w:szCs w:val="24"/>
-        </w:rPr>
-        <w:t>SeniorProjectTJBot</w:t>
-      </w:r>
-      <w:proofErr w:type="spellEnd"/>
-      <w:r>
-        <w:rPr>
-          <w:sz w:val="24"/>
-          <w:szCs w:val="24"/>
-        </w:rPr>
-        <w:t>/</w:t>
-      </w:r>
-    </w:p>
-    <w:p>
-      <w:pPr>
-        <w:pStyle w:val="ListParagraph"/>
-        <w:spacing w:line="360" w:lineRule="auto"/>
-        <w:jc w:val="center"/>
-        <w:rPr>
-          <w:b/>
-          <w:sz w:val="24"/>
-          <w:szCs w:val="24"/>
-        </w:rPr>
-      </w:pPr>
-      <w:r>
-        <w:rPr>
-          <w:b/>
-          <w:sz w:val="24"/>
-          <w:szCs w:val="24"/>
-        </w:rPr>
-        <w:t>Phone Tethering</w:t>
-      </w:r>
-    </w:p>
-    <w:p>
-      <w:pPr>
-        <w:pStyle w:val="ListParagraph"/>
-        <w:spacing w:line="360" w:lineRule="auto"/>
-        <w:ind w:firstLine="720"/>
-        <w:rPr>
-          <w:sz w:val="24"/>
-          <w:szCs w:val="24"/>
-        </w:rPr>
-      </w:pPr>
-      <w:proofErr w:type="gramStart"/>
-      <w:r>
-        <w:rPr>
-          <w:sz w:val="24"/>
-          <w:szCs w:val="24"/>
-        </w:rPr>
-        <w:t>In the event that</w:t>
-      </w:r>
-      <w:proofErr w:type="gramEnd"/>
-      <w:r>
-        <w:rPr>
-          <w:sz w:val="24"/>
-          <w:szCs w:val="24"/>
-        </w:rPr>
-        <w:t xml:space="preserve"> you are taking the TJBot off campus. To </w:t>
-      </w:r>
-      <w:proofErr w:type="gramStart"/>
-      <w:r>
-        <w:rPr>
-          <w:sz w:val="24"/>
-          <w:szCs w:val="24"/>
-        </w:rPr>
-        <w:t>perhaps demonstrate</w:t>
-      </w:r>
-      <w:proofErr w:type="gramEnd"/>
-      <w:r>
-        <w:rPr>
-          <w:sz w:val="24"/>
-          <w:szCs w:val="24"/>
-        </w:rPr>
-        <w:t xml:space="preserve"> it at another school and you are unable to get internet access there it is possible to tether your phones data connection with the TJBot. However, your phone must support tethering. </w:t>
-      </w:r>
-    </w:p>
-    <w:p>
-      <w:pPr>
-        <w:pStyle w:val="ListParagraph"/>
-        <w:spacing w:line="360" w:lineRule="auto"/>
-        <w:rPr>
-          <w:sz w:val="24"/>
-          <w:szCs w:val="24"/>
-        </w:rPr>
-      </w:pPr>
-      <w:r>
-        <w:rPr>
-          <w:sz w:val="24"/>
-          <w:szCs w:val="24"/>
-        </w:rPr>
-        <w:t xml:space="preserve">First connect your phone to one of the TJBots USB ports and tell your phone to allow tethering. This </w:t>
-      </w:r>
-      <w:proofErr w:type="gramStart"/>
-      <w:r>
-        <w:rPr>
-          <w:sz w:val="24"/>
-          <w:szCs w:val="24"/>
-        </w:rPr>
-        <w:t>option</w:t>
-      </w:r>
-      <w:proofErr w:type="gramEnd"/>
-      <w:r>
-        <w:rPr>
-          <w:sz w:val="24"/>
-          <w:szCs w:val="24"/>
-        </w:rPr>
-        <w:t xml:space="preserve"> will be located in your phone settings. </w:t>
-      </w:r>
-    </w:p>
-    <w:p>
-      <w:pPr>
-        <w:pStyle w:val="ListParagraph"/>
-        <w:spacing w:line="360" w:lineRule="auto"/>
-        <w:rPr>
-          <w:sz w:val="24"/>
-          <w:szCs w:val="24"/>
-        </w:rPr>
-      </w:pPr>
-      <w:r>
-        <w:rPr>
-          <w:sz w:val="24"/>
-          <w:szCs w:val="24"/>
-        </w:rPr>
-        <w:t xml:space="preserve">Next power up the TJBot. Your phone may </w:t>
-      </w:r>
-      <w:proofErr w:type="gramStart"/>
-      <w:r>
-        <w:rPr>
-          <w:sz w:val="24"/>
-          <w:szCs w:val="24"/>
-        </w:rPr>
-        <w:t>indicate</w:t>
-      </w:r>
-      <w:proofErr w:type="gramEnd"/>
-      <w:r>
-        <w:rPr>
-          <w:sz w:val="24"/>
-          <w:szCs w:val="24"/>
-        </w:rPr>
-        <w:t xml:space="preserve"> that it is now sharing its data with another device or something of the sort. </w:t>
-      </w:r>
-    </w:p>
-    <w:p>
-      <w:pPr>
-        <w:pStyle w:val="ListParagraph"/>
-        <w:spacing w:line="360" w:lineRule="auto"/>
-        <w:rPr>
-          <w:sz w:val="24"/>
-          <w:szCs w:val="24"/>
-        </w:rPr>
-      </w:pPr>
-      <w:r>
-        <w:rPr>
-          <w:sz w:val="24"/>
-          <w:szCs w:val="24"/>
-        </w:rPr>
-        <w:t xml:space="preserve">Now the TJBot should be able to access the Internet through your phone and function properly. It is recommended that you </w:t>
-      </w:r>
-      <w:proofErr w:type="gramStart"/>
-      <w:r>
-        <w:rPr>
-          <w:sz w:val="24"/>
-          <w:szCs w:val="24"/>
-        </w:rPr>
-        <w:t>attempt</w:t>
-      </w:r>
-      <w:proofErr w:type="gramEnd"/>
-      <w:r>
-        <w:rPr>
-          <w:sz w:val="24"/>
-          <w:szCs w:val="24"/>
-        </w:rPr>
-        <w:t xml:space="preserve"> this prior to a demonstration to ensure it will work. </w:t>
-      </w:r>
-    </w:p>
-    <w:p>
-      <w:pPr>
-        <w:pStyle w:val="ListParagraph"/>
-        <w:spacing w:line="360" w:lineRule="auto"/>
-        <w:rPr>
-          <w:sz w:val="24"/>
-          <w:szCs w:val="24"/>
-        </w:rPr>
-      </w:pPr>
-      <w:r>
-        <w:rPr>
-          <w:sz w:val="24"/>
-          <w:szCs w:val="24"/>
-        </w:rPr>
-        <w:t xml:space="preserve">In some </w:t>
-      </w:r>
-      <w:proofErr w:type="gramStart"/>
-      <w:r>
-        <w:rPr>
-          <w:sz w:val="24"/>
-          <w:szCs w:val="24"/>
-        </w:rPr>
-        <w:t>cases</w:t>
-      </w:r>
-      <w:proofErr w:type="gramEnd"/>
-      <w:r>
-        <w:rPr>
-          <w:sz w:val="24"/>
-          <w:szCs w:val="24"/>
-        </w:rPr>
-        <w:t xml:space="preserve"> you may have to have the TJBot powered before tethering is started. Just power up the TJBot then enable tethering from your phone options. </w:t>
-      </w:r>
-    </w:p>
-    <w:p>
-      <w:pPr>
-        <w:pStyle w:val="ListParagraph"/>
-        <w:spacing w:line="360" w:lineRule="auto"/>
-        <w:rPr>
-          <w:sz w:val="24"/>
-          <w:szCs w:val="24"/>
-        </w:rPr>
-      </w:pPr>
-    </w:p>
-    <w:p>
-      <w:pPr>
-        <w:pStyle w:val="ListParagraph"/>
-        <w:spacing w:line="360" w:lineRule="auto"/>
-        <w:jc w:val="center"/>
-        <w:rPr>
-          <w:b/>
-          <w:sz w:val="24"/>
-          <w:szCs w:val="24"/>
-        </w:rPr>
-      </w:pPr>
-      <w:r>
-        <w:rPr>
-          <w:b/>
-          <w:sz w:val="24"/>
-          <w:szCs w:val="24"/>
-        </w:rPr>
-        <w:t>Checking</w:t>
-      </w:r>
-      <w:r>
-        <w:rPr>
-          <w:b/>
-          <w:sz w:val="24"/>
-          <w:szCs w:val="24"/>
-        </w:rPr>
-        <w:t xml:space="preserve"> and Adding</w:t>
-      </w:r>
-      <w:r>
-        <w:rPr>
-          <w:b/>
-          <w:sz w:val="24"/>
-          <w:szCs w:val="24"/>
-        </w:rPr>
-        <w:t xml:space="preserve"> Connected Networks</w:t>
-      </w:r>
-    </w:p>
-    <w:p>
-      <w:pPr>
-        <w:pStyle w:val="ListParagraph"/>
-        <w:spacing w:line="360" w:lineRule="auto"/>
-        <w:ind w:firstLine="720"/>
-        <w:rPr>
-          <w:sz w:val="24"/>
-          <w:szCs w:val="24"/>
-        </w:rPr>
-      </w:pPr>
-      <w:r>
-        <w:rPr>
-          <w:sz w:val="24"/>
-          <w:szCs w:val="24"/>
-        </w:rPr>
-        <w:t xml:space="preserve">To check and see if the TJBot is setup to connect to a network you </w:t>
-      </w:r>
-      <w:r>
-        <w:rPr>
-          <w:sz w:val="24"/>
-          <w:szCs w:val="24"/>
-        </w:rPr>
-        <w:t xml:space="preserve">must connect to the Pi. </w:t>
-      </w:r>
-    </w:p>
-    <w:p>
-      <w:pPr>
-        <w:pStyle w:val="ListParagraph"/>
-        <w:spacing w:line="360" w:lineRule="auto"/>
-        <w:ind w:firstLine="720"/>
-        <w:rPr>
-          <w:sz w:val="24"/>
-          <w:szCs w:val="24"/>
-        </w:rPr>
-      </w:pPr>
-      <w:r>
-        <w:rPr>
-          <w:sz w:val="24"/>
-          <w:szCs w:val="24"/>
-        </w:rPr>
         <w:t xml:space="preserve">When connected to the pi </w:t>
       </w:r>
       <w:r>
@@ -7228,7 +7456,6 @@
           <w:sz w:val="24"/>
           <w:szCs w:val="24"/>
         </w:rPr>
-        <w:lastRenderedPageBreak/>
         <w:t xml:space="preserve">Add the network that you wish to have the Pi connect to in this file to allow connections to it. </w:t>
       </w:r>
     </w:p>
@@ -7269,7 +7496,7 @@
           <w:szCs w:val="24"/>
         </w:rPr>
       </w:pPr>
-      <w:hyperlink r:id="rId10" w:history="1">
+      <w:hyperlink r:id="rId14" w:history="1">
         <w:r>
           <w:rPr>
             <w:rStyle w:val="Hyperlink"/>
@@ -7621,6 +7848,7 @@
           <w:sz w:val="24"/>
           <w:szCs w:val="24"/>
         </w:rPr>
+        <w:lastRenderedPageBreak/>
         <w:t xml:space="preserve">When you open this up there should be </w:t>
       </w:r>
       <w:proofErr w:type="gramStart"/>
@@ -7654,7 +7882,6 @@
           <w:sz w:val="24"/>
           <w:szCs w:val="24"/>
         </w:rPr>
-        <w:lastRenderedPageBreak/>
         <w:t xml:space="preserve">You should then have some view to click on view credentials or what ever and then you can click on this and make sure the </w:t>
       </w:r>
       <w:proofErr w:type="spellStart"/>
@@ -7787,8 +8014,6 @@
         </w:rPr>
         <w:t xml:space="preserve"> for the TJBot to connect to. </w:t>
       </w:r>
-      <w:bookmarkStart w:id="0" w:name="_GoBack"/>
-      <w:bookmarkEnd w:id="0"/>
     </w:p>
     <w:p>
       <w:pPr>
@@ -8265,6 +8490,7 @@
           <w:sz w:val="24"/>
           <w:szCs w:val="24"/>
         </w:rPr>
+        <w:lastRenderedPageBreak/>
         <w:t xml:space="preserve">Once this file has been made use </w:t>
       </w:r>
       <w:proofErr w:type="spellStart"/>
@@ -8302,7 +8528,6 @@
           <w:sz w:val="24"/>
           <w:szCs w:val="24"/>
         </w:rPr>
-        <w:lastRenderedPageBreak/>
         <w:t xml:space="preserve">If there is no </w:t>
       </w:r>
       <w:proofErr w:type="gramStart"/>
@@ -9635,7 +9860,7 @@
         <w:tab/>
         <w:t xml:space="preserve">All of the Files for the TJBot code can be found at </w:t>
       </w:r>
-      <w:hyperlink r:id="rId11" w:history="1">
+      <w:hyperlink r:id="rId15" w:history="1">
         <w:r>
           <w:rPr>
             <w:rStyle w:val="Hyperlink"/>
@@ -10055,7 +10280,7 @@
         </w:rPr>
         <w:t xml:space="preserve"> </w:t>
       </w:r>
-      <w:hyperlink r:id="rId12" w:history="1">
+      <w:hyperlink r:id="rId16" w:history="1">
         <w:r>
           <w:rPr>
             <w:rStyle w:val="Hyperlink"/>
@@ -10118,7 +10343,7 @@
         </w:rPr>
         <w:t xml:space="preserve">-python: </w:t>
       </w:r>
-      <w:hyperlink r:id="rId13" w:history="1">
+      <w:hyperlink r:id="rId17" w:history="1">
         <w:r>
           <w:rPr>
             <w:rStyle w:val="Hyperlink"/>
@@ -10204,7 +10429,7 @@
         </w:rPr>
         <w:t xml:space="preserve"> Help : </w:t>
       </w:r>
-      <w:hyperlink r:id="rId14" w:history="1">
+      <w:hyperlink r:id="rId18" w:history="1">
         <w:r>
           <w:rPr>
             <w:rStyle w:val="Hyperlink"/>
@@ -10232,7 +10457,7 @@
         </w:rPr>
         <w:t xml:space="preserve">Wireless Connection : </w:t>
       </w:r>
-      <w:hyperlink r:id="rId15" w:history="1">
+      <w:hyperlink r:id="rId19" w:history="1">
         <w:r>
           <w:rPr>
             <w:rStyle w:val="Hyperlink"/>
@@ -10277,7 +10502,7 @@
           <w:szCs w:val="24"/>
         </w:rPr>
       </w:pPr>
-      <w:hyperlink r:id="rId16" w:history="1">
+      <w:hyperlink r:id="rId20" w:history="1">
         <w:r>
           <w:rPr>
             <w:rStyle w:val="Hyperlink"/>
@@ -10332,7 +10557,7 @@
         </w:rPr>
         <w:t xml:space="preserve">: </w:t>
       </w:r>
-      <w:hyperlink r:id="rId17" w:history="1">
+      <w:hyperlink r:id="rId21" w:history="1">
         <w:r>
           <w:rPr>
             <w:rStyle w:val="Hyperlink"/>
@@ -10361,7 +10586,7 @@
         </w:rPr>
         <w:t xml:space="preserve">Etcher.io: </w:t>
       </w:r>
-      <w:hyperlink r:id="rId18" w:history="1">
+      <w:hyperlink r:id="rId22" w:history="1">
         <w:r>
           <w:rPr>
             <w:rStyle w:val="Hyperlink"/>
@@ -11909,7 +12134,7 @@
 </file>
 
 <file path=customXml/itemProps1.xml><?xml version="1.0" encoding="utf-8"?>
-<ds:datastoreItem xmlns:ds="http://schemas.openxmlformats.org/officeDocument/2006/customXml" ds:itemID="{AF8A8A2E-F4C8-4AB3-85FE-51D0F9F561FC}">
+<ds:datastoreItem xmlns:ds="http://schemas.openxmlformats.org/officeDocument/2006/customXml" ds:itemID="{FD9BCE77-38CC-405A-AFBA-B5C419980860}">
   <ds:schemaRefs>
     <ds:schemaRef ds:uri="http://schemas.openxmlformats.org/officeDocument/2006/bibliography"/>
   </ds:schemaRefs>

</xml_diff>